<commit_message>
Finished unit tests for Ingredient.
</commit_message>
<xml_diff>
--- a/Final Project/EF Classes and Unit Tests.docx
+++ b/Final Project/EF Classes and Unit Tests.docx
@@ -12,11 +12,6 @@
     </w:p>
     <w:p>
       <w:r>
-        <w:t>Apologies once again for the late, and very incomplete assignment. I am currently finding myself completely daunted by this project. I tried to create an ER diagram to make more sense of the database structure, but that did not help much. I am currently working through the EF Class library portion of the assignment and would greatly appreciate any partial credit, but I am entirely overwhelmed by the scope of this project and do not expect to finish it.</w:t>
-      </w:r>
-    </w:p>
-    <w:p>
-      <w:r>
         <w:t xml:space="preserve">My repository is accessible at </w:t>
       </w:r>
       <w:hyperlink r:id="rId4" w:history="1">
@@ -32,7 +27,249 @@
       </w:r>
     </w:p>
     <w:p>
-      <w:r>
+      <w:pPr>
+        <w:pStyle w:val="Heading1"/>
+      </w:pPr>
+      <w:r>
+        <w:t>Ingredient Unit Tests</w:t>
+      </w:r>
+    </w:p>
+    <w:p>
+      <w:r>
+        <w:drawing>
+          <wp:inline distT="0" distB="0" distL="0" distR="0" wp14:anchorId="7416E6A5" wp14:editId="03C6E5D1">
+            <wp:extent cx="5943600" cy="3162300"/>
+            <wp:effectExtent l="0" t="0" r="0" b="0"/>
+            <wp:docPr id="2001631785" name="Picture 1" descr="A screenshot of a computer program&#10;&#10;AI-generated content may be incorrect."/>
+            <wp:cNvGraphicFramePr>
+              <a:graphicFrameLocks xmlns:a="http://schemas.openxmlformats.org/drawingml/2006/main" noChangeAspect="1"/>
+            </wp:cNvGraphicFramePr>
+            <a:graphic xmlns:a="http://schemas.openxmlformats.org/drawingml/2006/main">
+              <a:graphicData uri="http://schemas.openxmlformats.org/drawingml/2006/picture">
+                <pic:pic xmlns:pic="http://schemas.openxmlformats.org/drawingml/2006/picture">
+                  <pic:nvPicPr>
+                    <pic:cNvPr id="2001631785" name="Picture 1" descr="A screenshot of a computer program&#10;&#10;AI-generated content may be incorrect."/>
+                    <pic:cNvPicPr/>
+                  </pic:nvPicPr>
+                  <pic:blipFill>
+                    <a:blip r:embed="rId5"/>
+                    <a:stretch>
+                      <a:fillRect/>
+                    </a:stretch>
+                  </pic:blipFill>
+                  <pic:spPr>
+                    <a:xfrm>
+                      <a:off x="0" y="0"/>
+                      <a:ext cx="5943600" cy="3162300"/>
+                    </a:xfrm>
+                    <a:prstGeom prst="rect">
+                      <a:avLst/>
+                    </a:prstGeom>
+                  </pic:spPr>
+                </pic:pic>
+              </a:graphicData>
+            </a:graphic>
+          </wp:inline>
+        </w:drawing>
+      </w:r>
+    </w:p>
+    <w:p>
+      <w:r>
+        <w:t xml:space="preserve">Other relevant classes to test include </w:t>
+      </w:r>
+      <w:proofErr w:type="spellStart"/>
+      <w:r>
+        <w:t>IngredientType</w:t>
+      </w:r>
+      <w:proofErr w:type="spellEnd"/>
+      <w:r>
+        <w:t xml:space="preserve">, </w:t>
+      </w:r>
+      <w:proofErr w:type="spellStart"/>
+      <w:r>
+        <w:t>UnitType</w:t>
+      </w:r>
+      <w:proofErr w:type="spellEnd"/>
+      <w:r>
+        <w:t xml:space="preserve">, </w:t>
+      </w:r>
+      <w:proofErr w:type="spellStart"/>
+      <w:r>
+        <w:t>IngredientInventoryAddition</w:t>
+      </w:r>
+      <w:proofErr w:type="spellEnd"/>
+      <w:r>
+        <w:t xml:space="preserve">, and </w:t>
+      </w:r>
+      <w:proofErr w:type="spellStart"/>
+      <w:r>
+        <w:t>IngredientInventoryAddition</w:t>
+      </w:r>
+      <w:proofErr w:type="spellEnd"/>
+      <w:r>
+        <w:t>.</w:t>
+      </w:r>
+    </w:p>
+    <w:p/>
+    <w:p>
+      <w:r>
+        <w:t xml:space="preserve">I did not create a unit test for ingredient deletion because this would involve modifying the database creation </w:t>
+      </w:r>
+      <w:proofErr w:type="spellStart"/>
+      <w:r>
+        <w:t>sql</w:t>
+      </w:r>
+      <w:proofErr w:type="spellEnd"/>
+      <w:r>
+        <w:t xml:space="preserve"> to enable a SQL deletion cascade, and this is not relevant to the scope of </w:t>
+      </w:r>
+      <w:proofErr w:type="gramStart"/>
+      <w:r>
+        <w:t>my use</w:t>
+      </w:r>
+      <w:proofErr w:type="gramEnd"/>
+      <w:r>
+        <w:t xml:space="preserve"> case.</w:t>
+      </w:r>
+    </w:p>
+    <w:p>
+      <w:r>
+        <w:t>If implemented, a deletion unit test would look like:</w:t>
+      </w:r>
+    </w:p>
+    <w:p>
+      <w:r>
+        <w:t>[Test]</w:t>
+      </w:r>
+    </w:p>
+    <w:p>
+      <w:r>
+        <w:t xml:space="preserve">public void </w:t>
+      </w:r>
+      <w:proofErr w:type="gramStart"/>
+      <w:r>
+        <w:t>DeleteTest(</w:t>
+      </w:r>
+      <w:proofErr w:type="gramEnd"/>
+      <w:r>
+        <w:t>)</w:t>
+      </w:r>
+    </w:p>
+    <w:p>
+      <w:r>
+        <w:t>{</w:t>
+      </w:r>
+    </w:p>
+    <w:p>
+      <w:r>
+        <w:t xml:space="preserve">    </w:t>
+      </w:r>
+      <w:proofErr w:type="spellStart"/>
+      <w:r>
+        <w:t>i</w:t>
+      </w:r>
+      <w:proofErr w:type="spellEnd"/>
+      <w:r>
+        <w:t xml:space="preserve"> = </w:t>
+      </w:r>
+      <w:proofErr w:type="spellStart"/>
+      <w:proofErr w:type="gramStart"/>
+      <w:r>
+        <w:t>dbContext.Ingredients.Find</w:t>
+      </w:r>
+      <w:proofErr w:type="spellEnd"/>
+      <w:proofErr w:type="gramEnd"/>
+      <w:r>
+        <w:t>(3</w:t>
+      </w:r>
+      <w:proofErr w:type="gramStart"/>
+      <w:r>
+        <w:t>);</w:t>
+      </w:r>
+      <w:proofErr w:type="gramEnd"/>
+    </w:p>
+    <w:p>
+      <w:r>
+        <w:t xml:space="preserve">    </w:t>
+      </w:r>
+      <w:proofErr w:type="spellStart"/>
+      <w:proofErr w:type="gramStart"/>
+      <w:r>
+        <w:t>dbContext.Ingredients.Remove</w:t>
+      </w:r>
+      <w:proofErr w:type="spellEnd"/>
+      <w:proofErr w:type="gramEnd"/>
+      <w:r>
+        <w:t>(</w:t>
+      </w:r>
+      <w:proofErr w:type="spellStart"/>
+      <w:r>
+        <w:t>i</w:t>
+      </w:r>
+      <w:proofErr w:type="spellEnd"/>
+      <w:proofErr w:type="gramStart"/>
+      <w:r>
+        <w:t>);</w:t>
+      </w:r>
+      <w:proofErr w:type="gramEnd"/>
+    </w:p>
+    <w:p>
+      <w:r>
+        <w:lastRenderedPageBreak/>
+        <w:t xml:space="preserve">    </w:t>
+      </w:r>
+      <w:proofErr w:type="spellStart"/>
+      <w:r>
+        <w:t>dbContext.SaveChanges</w:t>
+      </w:r>
+      <w:proofErr w:type="spellEnd"/>
+      <w:r>
+        <w:t>(</w:t>
+      </w:r>
+      <w:proofErr w:type="gramStart"/>
+      <w:r>
+        <w:t>);</w:t>
+      </w:r>
+      <w:proofErr w:type="gramEnd"/>
+    </w:p>
+    <w:p>
+      <w:r>
+        <w:t xml:space="preserve">    </w:t>
+      </w:r>
+      <w:proofErr w:type="spellStart"/>
+      <w:r>
+        <w:t>Assert.IsNull</w:t>
+      </w:r>
+      <w:proofErr w:type="spellEnd"/>
+      <w:r>
+        <w:t>(</w:t>
+      </w:r>
+      <w:proofErr w:type="spellStart"/>
+      <w:proofErr w:type="gramStart"/>
+      <w:r>
+        <w:t>dbContext.Ingredients.Find</w:t>
+      </w:r>
+      <w:proofErr w:type="spellEnd"/>
+      <w:proofErr w:type="gramEnd"/>
+      <w:r>
+        <w:t>(3)</w:t>
+      </w:r>
+      <w:proofErr w:type="gramStart"/>
+      <w:r>
+        <w:t>);</w:t>
+      </w:r>
+      <w:proofErr w:type="gramEnd"/>
+    </w:p>
+    <w:p>
+      <w:r>
+        <w:t>}</w:t>
+      </w:r>
+    </w:p>
+    <w:p>
+      <w:r>
+        <w:rPr>
+          <w:noProof/>
+        </w:rPr>
         <w:drawing>
           <wp:inline distT="0" distB="0" distL="0" distR="0" wp14:anchorId="16BFBA11" wp14:editId="430E3BBA">
             <wp:extent cx="5943600" cy="5085080"/>
@@ -49,7 +286,7 @@
                     <pic:cNvPicPr/>
                   </pic:nvPicPr>
                   <pic:blipFill>
-                    <a:blip r:embed="rId5"/>
+                    <a:blip r:embed="rId6"/>
                     <a:stretch>
                       <a:fillRect/>
                     </a:stretch>

</xml_diff>